<commit_message>
fixed my github account
</commit_message>
<xml_diff>
--- a/Waldo-Lavaut-Resume-done.docx
+++ b/Waldo-Lavaut-Resume-done.docx
@@ -50,9 +50,11 @@
           <w:rPr>
             <w:rStyle w:val="Hyperlink"/>
           </w:rPr>
-          <w:t>w86compositor@gmail.com</w:t>
+          <w:t>waldothedeveloper@gmail.com</w:t>
         </w:r>
       </w:hyperlink>
+      <w:bookmarkStart w:id="0" w:name="_GoBack"/>
+      <w:bookmarkEnd w:id="0"/>
     </w:p>
     <w:p>
       <w:pPr>
@@ -63,19 +65,7 @@
           <w:rPr>
             <w:rStyle w:val="Hyperlink"/>
           </w:rPr>
-          <w:t>waldothedeveloper</w:t>
-        </w:r>
-        <w:r>
-          <w:rPr>
-            <w:rStyle w:val="Hyperlink"/>
-          </w:rPr>
-          <w:t>.</w:t>
-        </w:r>
-        <w:r>
-          <w:rPr>
-            <w:rStyle w:val="Hyperlink"/>
-          </w:rPr>
-          <w:t>com</w:t>
+          <w:t>waldothedeveloper.com</w:t>
         </w:r>
       </w:hyperlink>
     </w:p>
@@ -83,12 +73,18 @@
       <w:pPr>
         <w:pStyle w:val="ContactInfo"/>
       </w:pPr>
+      <w:r>
+        <w:t>GitHub</w:t>
+      </w:r>
+      <w:r>
+        <w:t xml:space="preserve">: </w:t>
+      </w:r>
       <w:hyperlink r:id="rId9" w:history="1">
         <w:r>
           <w:rPr>
             <w:rStyle w:val="Hyperlink"/>
           </w:rPr>
-          <w:t>GitHub profile</w:t>
+          <w:t>https://github.com/waldothedeveloper</w:t>
         </w:r>
       </w:hyperlink>
     </w:p>
@@ -215,8 +211,6 @@
       <w:r>
         <w:t>love</w:t>
       </w:r>
-      <w:bookmarkStart w:id="0" w:name="_GoBack"/>
-      <w:bookmarkEnd w:id="0"/>
       <w:r>
         <w:t xml:space="preserve"> ES6), React, Git and GitHub, Python, JSON, SQL</w:t>
       </w:r>
@@ -406,13 +400,7 @@
               <w:t>IT Support Help Desk</w:t>
             </w:r>
             <w:r>
-              <w:t xml:space="preserve"> (</w:t>
-            </w:r>
-            <w:r>
-              <w:t>Independent Contractor</w:t>
-            </w:r>
-            <w:r>
-              <w:t>)</w:t>
+              <w:t xml:space="preserve"> (Independent Contractor)</w:t>
             </w:r>
           </w:p>
         </w:tc>
@@ -3791,7 +3779,10 @@
   </w:compat>
   <w:rsids>
     <w:rsidRoot w:val="00402C44"/>
+    <w:rsid w:val="001F0E02"/>
     <w:rsid w:val="00402C44"/>
+    <w:rsid w:val="005A7E3D"/>
+    <w:rsid w:val="00A71018"/>
   </w:rsids>
   <m:mathPr>
     <m:mathFont m:val="Cambria Math"/>

</xml_diff>

<commit_message>
Few changes at my resume
</commit_message>
<xml_diff>
--- a/Waldo-Lavaut-Resume-done.docx
+++ b/Waldo-Lavaut-Resume-done.docx
@@ -63,19 +63,7 @@
           <w:rPr>
             <w:rStyle w:val="Hyperlink"/>
           </w:rPr>
-          <w:t>waldothedeveloper</w:t>
-        </w:r>
-        <w:r>
-          <w:rPr>
-            <w:rStyle w:val="Hyperlink"/>
-          </w:rPr>
-          <w:t>.</w:t>
-        </w:r>
-        <w:r>
-          <w:rPr>
-            <w:rStyle w:val="Hyperlink"/>
-          </w:rPr>
-          <w:t>com</w:t>
+          <w:t>waldothedeveloper.com</w:t>
         </w:r>
       </w:hyperlink>
     </w:p>
@@ -83,19 +71,14 @@
       <w:pPr>
         <w:pStyle w:val="ContactInfo"/>
       </w:pPr>
-      <w:hyperlink r:id="rId9" w:history="1">
-        <w:r>
-          <w:rPr>
-            <w:rStyle w:val="Hyperlink"/>
-          </w:rPr>
-          <w:t>GitHub profile</w:t>
-        </w:r>
-      </w:hyperlink>
-    </w:p>
-    <w:p>
-      <w:pPr>
-        <w:pStyle w:val="ContactInfo"/>
-      </w:pPr>
+      <w:r>
+        <w:rPr>
+          <w:rStyle w:val="Hyperlink"/>
+        </w:rPr>
+        <w:t>https://github.com/waldothedeveloper</w:t>
+      </w:r>
+      <w:bookmarkStart w:id="0" w:name="_GoBack"/>
+      <w:bookmarkEnd w:id="0"/>
     </w:p>
     <w:p>
       <w:pPr>
@@ -116,6 +99,9 @@
         <w:sdtEndPr/>
         <w:sdtContent>
           <w:r>
+            <w:rPr>
+              <w:b/>
+            </w:rPr>
             <w:t>Summary</w:t>
           </w:r>
         </w:sdtContent>
@@ -151,7 +137,7 @@
           </w:tcPr>
           <w:p>
             <w:r>
-              <w:t>More than 2 years programming and application development experience</w:t>
+              <w:t>Experienced web developer with a strong knowledge of open source software development.</w:t>
             </w:r>
           </w:p>
         </w:tc>
@@ -176,6 +162,9 @@
         <w:sdtEndPr/>
         <w:sdtContent>
           <w:r>
+            <w:rPr>
+              <w:b/>
+            </w:rPr>
             <w:t>Computer skills</w:t>
           </w:r>
         </w:sdtContent>
@@ -215,13 +204,20 @@
       <w:r>
         <w:t>love</w:t>
       </w:r>
-      <w:bookmarkStart w:id="0" w:name="_GoBack"/>
-      <w:bookmarkEnd w:id="0"/>
       <w:r>
         <w:t xml:space="preserve"> ES6), React, Git and GitHub, Python, JSON, SQL</w:t>
       </w:r>
       <w:r>
-        <w:t>, npm, webpack, MVC, Agile, jQuery, Node, Bootstrap 4, Grid box, Flexbox</w:t>
+        <w:t xml:space="preserve">, npm, webpack, MVC, Agile, </w:t>
+      </w:r>
+      <w:r>
+        <w:t xml:space="preserve">jQuery, Node, Bootstrap 4, </w:t>
+      </w:r>
+      <w:r>
+        <w:t>Grid box</w:t>
+      </w:r>
+      <w:r>
+        <w:t>, Flexbox</w:t>
       </w:r>
       <w:r>
         <w:t>, Ajax</w:t>
@@ -268,6 +264,9 @@
         <w:sdtEndPr/>
         <w:sdtContent>
           <w:r>
+            <w:rPr>
+              <w:b/>
+            </w:rPr>
             <w:t>Experience</w:t>
           </w:r>
         </w:sdtContent>
@@ -301,39 +300,23 @@
               <w:pStyle w:val="Heading2"/>
             </w:pPr>
             <w:r>
+              <w:rPr>
+                <w:color w:val="FF0000"/>
+              </w:rPr>
               <w:t>Web Developer Freelance</w:t>
             </w:r>
           </w:p>
         </w:tc>
-        <w:sdt>
-          <w:sdtPr>
-            <w:alias w:val="Enter date:"/>
-            <w:tag w:val="Enter date:"/>
-            <w:id w:val="2495847"/>
-            <w:placeholder>
-              <w:docPart w:val="7A20C5AB59D8440098C46C5354A2E93B"/>
-            </w:placeholder>
-            <w:temporary/>
-            <w:showingPlcHdr/>
-            <w15:appearance w15:val="hidden"/>
-          </w:sdtPr>
-          <w:sdtEndPr/>
-          <w:sdtContent>
-            <w:tc>
-              <w:tcPr>
-                <w:tcW w:w="2213" w:type="dxa"/>
-              </w:tcPr>
-              <w:p>
-                <w:pPr>
-                  <w:pStyle w:val="Dates"/>
-                </w:pPr>
-                <w:r>
-                  <w:t>Dates</w:t>
-                </w:r>
-              </w:p>
-            </w:tc>
-          </w:sdtContent>
-        </w:sdt>
+        <w:tc>
+          <w:tcPr>
+            <w:tcW w:w="2213" w:type="dxa"/>
+          </w:tcPr>
+          <w:p>
+            <w:pPr>
+              <w:pStyle w:val="Dates"/>
+            </w:pPr>
+          </w:p>
+        </w:tc>
       </w:tr>
     </w:tbl>
     <w:p>
@@ -369,7 +352,16 @@
         <w:pStyle w:val="ListParagraph"/>
       </w:pPr>
       <w:r>
-        <w:t>Created the YouTube channel “Waldo the Developer” to continue empowering developers and technology enthusiasts providing weekly programming lessons and interview to fellow devs and differe</w:t>
+        <w:t xml:space="preserve">Created the </w:t>
+      </w:r>
+      <w:r>
+        <w:rPr>
+          <w:color w:val="FF0000"/>
+        </w:rPr>
+        <w:t>YouTube</w:t>
+      </w:r>
+      <w:r>
+        <w:t xml:space="preserve"> channel “Waldo the Developer” to continue empowering developers and technology enthusiasts providing weekly programming lessons and interview to fellow devs and differe</w:t>
       </w:r>
       <w:r>
         <w:t>nt companies and organizations.</w:t>
@@ -403,48 +395,29 @@
               <w:pStyle w:val="Heading2"/>
             </w:pPr>
             <w:r>
+              <w:rPr>
+                <w:color w:val="FF0000"/>
+              </w:rPr>
               <w:t>IT Support Help Desk</w:t>
             </w:r>
             <w:r>
-              <w:t xml:space="preserve"> (</w:t>
-            </w:r>
-            <w:r>
-              <w:t>Independent Contractor</w:t>
-            </w:r>
-            <w:r>
-              <w:t>)</w:t>
+              <w:rPr>
+                <w:color w:val="FF0000"/>
+              </w:rPr>
+              <w:t xml:space="preserve"> (Independent Contractor)</w:t>
             </w:r>
           </w:p>
         </w:tc>
-        <w:sdt>
-          <w:sdtPr>
-            <w:alias w:val="Enter date:"/>
-            <w:tag w:val="Enter date:"/>
-            <w:id w:val="251164981"/>
-            <w:placeholder>
-              <w:docPart w:val="BA6778E0436846EEB51E305929C72718"/>
-            </w:placeholder>
-            <w:temporary/>
-            <w:showingPlcHdr/>
-            <w15:appearance w15:val="hidden"/>
-          </w:sdtPr>
-          <w:sdtEndPr/>
-          <w:sdtContent>
-            <w:tc>
-              <w:tcPr>
-                <w:tcW w:w="2213" w:type="dxa"/>
-              </w:tcPr>
-              <w:p>
-                <w:pPr>
-                  <w:pStyle w:val="Dates"/>
-                </w:pPr>
-                <w:r>
-                  <w:t>Dates</w:t>
-                </w:r>
-              </w:p>
-            </w:tc>
-          </w:sdtContent>
-        </w:sdt>
+        <w:tc>
+          <w:tcPr>
+            <w:tcW w:w="2213" w:type="dxa"/>
+          </w:tcPr>
+          <w:p>
+            <w:pPr>
+              <w:pStyle w:val="Dates"/>
+            </w:pPr>
+          </w:p>
+        </w:tc>
       </w:tr>
     </w:tbl>
     <w:p>
@@ -517,45 +490,29 @@
               <w:pStyle w:val="Heading2"/>
             </w:pPr>
             <w:r>
+              <w:rPr>
+                <w:color w:val="FF0000"/>
+              </w:rPr>
               <w:t>Web Developer Intern</w:t>
             </w:r>
           </w:p>
         </w:tc>
-        <w:sdt>
-          <w:sdtPr>
-            <w:alias w:val="Enter date:"/>
-            <w:tag w:val="Enter date:"/>
-            <w:id w:val="2495875"/>
-            <w:placeholder>
-              <w:docPart w:val="0CCE8B3DE5354D35882EF02D88EE1E67"/>
-            </w:placeholder>
-            <w:temporary/>
-            <w:showingPlcHdr/>
-            <w15:appearance w15:val="hidden"/>
-          </w:sdtPr>
-          <w:sdtEndPr/>
-          <w:sdtContent>
-            <w:tc>
-              <w:tcPr>
-                <w:tcW w:w="2155" w:type="dxa"/>
-                <w:tcBorders>
-                  <w:top w:val="nil"/>
-                  <w:left w:val="nil"/>
-                  <w:bottom w:val="nil"/>
-                  <w:right w:val="nil"/>
-                </w:tcBorders>
-              </w:tcPr>
-              <w:p>
-                <w:pPr>
-                  <w:pStyle w:val="Dates"/>
-                </w:pPr>
-                <w:r>
-                  <w:t>Dates</w:t>
-                </w:r>
-              </w:p>
-            </w:tc>
-          </w:sdtContent>
-        </w:sdt>
+        <w:tc>
+          <w:tcPr>
+            <w:tcW w:w="2155" w:type="dxa"/>
+            <w:tcBorders>
+              <w:top w:val="nil"/>
+              <w:left w:val="nil"/>
+              <w:bottom w:val="nil"/>
+              <w:right w:val="nil"/>
+            </w:tcBorders>
+          </w:tcPr>
+          <w:p>
+            <w:pPr>
+              <w:pStyle w:val="Dates"/>
+            </w:pPr>
+          </w:p>
+        </w:tc>
       </w:tr>
     </w:tbl>
     <w:p>
@@ -784,40 +741,16 @@
             </w:pPr>
           </w:p>
         </w:tc>
-        <w:sdt>
-          <w:sdtPr>
-            <w:alias w:val="Enter date:"/>
-            <w:tag w:val="Enter date:"/>
-            <w:id w:val="2495876"/>
-            <w:placeholder>
-              <w:docPart w:val="9C3F6A1CE98946D58D39EC2FEAE7335E"/>
-            </w:placeholder>
-            <w:temporary/>
-            <w:showingPlcHdr/>
-            <w15:appearance w15:val="hidden"/>
-          </w:sdtPr>
-          <w:sdtEndPr/>
-          <w:sdtContent>
-            <w:tc>
-              <w:tcPr>
-                <w:tcW w:w="2155" w:type="dxa"/>
-              </w:tcPr>
-              <w:p>
-                <w:pPr>
-                  <w:pStyle w:val="Dates"/>
-                </w:pPr>
-                <w:r>
-                  <w:t>Dates</w:t>
-                </w:r>
-              </w:p>
-              <w:p>
-                <w:pPr>
-                  <w:ind w:firstLine="720"/>
-                </w:pPr>
-              </w:p>
-            </w:tc>
-          </w:sdtContent>
-        </w:sdt>
+        <w:tc>
+          <w:tcPr>
+            <w:tcW w:w="2155" w:type="dxa"/>
+          </w:tcPr>
+          <w:p>
+            <w:pPr>
+              <w:pStyle w:val="Dates"/>
+            </w:pPr>
+          </w:p>
+        </w:tc>
       </w:tr>
     </w:tbl>
     <w:p/>
@@ -3556,84 +3489,6 @@
     </w:docPart>
     <w:docPart>
       <w:docPartPr>
-        <w:name w:val="7A20C5AB59D8440098C46C5354A2E93B"/>
-        <w:category>
-          <w:name w:val="General"/>
-          <w:gallery w:val="placeholder"/>
-        </w:category>
-        <w:types>
-          <w:type w:val="bbPlcHdr"/>
-        </w:types>
-        <w:behaviors>
-          <w:behavior w:val="content"/>
-        </w:behaviors>
-        <w:guid w:val="{BD124F08-AA46-4CB9-9D31-9C6A4D5866F1}"/>
-      </w:docPartPr>
-      <w:docPartBody>
-        <w:p>
-          <w:pPr>
-            <w:pStyle w:val="7A20C5AB59D8440098C46C5354A2E93B"/>
-          </w:pPr>
-          <w:r>
-            <w:t>Dates</w:t>
-          </w:r>
-        </w:p>
-      </w:docPartBody>
-    </w:docPart>
-    <w:docPart>
-      <w:docPartPr>
-        <w:name w:val="BA6778E0436846EEB51E305929C72718"/>
-        <w:category>
-          <w:name w:val="General"/>
-          <w:gallery w:val="placeholder"/>
-        </w:category>
-        <w:types>
-          <w:type w:val="bbPlcHdr"/>
-        </w:types>
-        <w:behaviors>
-          <w:behavior w:val="content"/>
-        </w:behaviors>
-        <w:guid w:val="{93189328-CEF1-4C0E-9CB3-154CDB61F799}"/>
-      </w:docPartPr>
-      <w:docPartBody>
-        <w:p>
-          <w:pPr>
-            <w:pStyle w:val="BA6778E0436846EEB51E305929C72718"/>
-          </w:pPr>
-          <w:r>
-            <w:t>Dates</w:t>
-          </w:r>
-        </w:p>
-      </w:docPartBody>
-    </w:docPart>
-    <w:docPart>
-      <w:docPartPr>
-        <w:name w:val="0CCE8B3DE5354D35882EF02D88EE1E67"/>
-        <w:category>
-          <w:name w:val="General"/>
-          <w:gallery w:val="placeholder"/>
-        </w:category>
-        <w:types>
-          <w:type w:val="bbPlcHdr"/>
-        </w:types>
-        <w:behaviors>
-          <w:behavior w:val="content"/>
-        </w:behaviors>
-        <w:guid w:val="{D4610155-BA79-4205-824B-543C517AC611}"/>
-      </w:docPartPr>
-      <w:docPartBody>
-        <w:p>
-          <w:pPr>
-            <w:pStyle w:val="0CCE8B3DE5354D35882EF02D88EE1E67"/>
-          </w:pPr>
-          <w:r>
-            <w:t>Dates</w:t>
-          </w:r>
-        </w:p>
-      </w:docPartBody>
-    </w:docPart>
-    <w:docPart>
-      <w:docPartPr>
         <w:name w:val="3947FE04BCEE4B359472A4A122D78A75"/>
         <w:category>
           <w:name w:val="General"/>
@@ -3684,32 +3539,6 @@
         </w:p>
       </w:docPartBody>
     </w:docPart>
-    <w:docPart>
-      <w:docPartPr>
-        <w:name w:val="9C3F6A1CE98946D58D39EC2FEAE7335E"/>
-        <w:category>
-          <w:name w:val="General"/>
-          <w:gallery w:val="placeholder"/>
-        </w:category>
-        <w:types>
-          <w:type w:val="bbPlcHdr"/>
-        </w:types>
-        <w:behaviors>
-          <w:behavior w:val="content"/>
-        </w:behaviors>
-        <w:guid w:val="{8EFDAB85-D420-46BF-BCCD-EE7E42E5D880}"/>
-      </w:docPartPr>
-      <w:docPartBody>
-        <w:p>
-          <w:pPr>
-            <w:pStyle w:val="9C3F6A1CE98946D58D39EC2FEAE7335E"/>
-          </w:pPr>
-          <w:r>
-            <w:t>Dates</w:t>
-          </w:r>
-        </w:p>
-      </w:docPartBody>
-    </w:docPart>
   </w:docParts>
 </w:glossaryDocument>
 </file>
@@ -3719,7 +3548,7 @@
   <w:font w:name="Symbol">
     <w:panose1 w:val="05050102010706020507"/>
     <w:charset w:val="02"/>
-    <w:family w:val="roman"/>
+    <w:family w:val="decorative"/>
     <w:pitch w:val="variable"/>
     <w:sig w:usb0="00000000" w:usb1="10000000" w:usb2="00000000" w:usb3="00000000" w:csb0="80000000" w:csb1="00000000"/>
   </w:font>
@@ -3735,7 +3564,7 @@
     <w:charset w:val="00"/>
     <w:family w:val="modern"/>
     <w:pitch w:val="fixed"/>
-    <w:sig w:usb0="E0002EFF" w:usb1="C0007843" w:usb2="00000009" w:usb3="00000000" w:csb0="000001FF" w:csb1="00000000"/>
+    <w:sig w:usb0="E0002AFF" w:usb1="C0007843" w:usb2="00000009" w:usb3="00000000" w:csb0="000001FF" w:csb1="00000000"/>
   </w:font>
   <w:font w:name="Wingdings">
     <w:panose1 w:val="05000000000000000000"/>
@@ -3749,21 +3578,22 @@
     <w:charset w:val="00"/>
     <w:family w:val="swiss"/>
     <w:pitch w:val="variable"/>
-    <w:sig w:usb0="E0002EFF" w:usb1="C000785B" w:usb2="00000009" w:usb3="00000000" w:csb0="000001FF" w:csb1="00000000"/>
+    <w:sig w:usb0="E0002AFF" w:usb1="C0007843" w:usb2="00000009" w:usb3="00000000" w:csb0="000001FF" w:csb1="00000000"/>
   </w:font>
   <w:font w:name="Tahoma">
     <w:panose1 w:val="020B0604030504040204"/>
     <w:charset w:val="00"/>
     <w:family w:val="swiss"/>
+    <w:notTrueType/>
     <w:pitch w:val="variable"/>
-    <w:sig w:usb0="E1002EFF" w:usb1="C000605B" w:usb2="00000029" w:usb3="00000000" w:csb0="000101FF" w:csb1="00000000"/>
+    <w:sig w:usb0="00000003" w:usb1="00000000" w:usb2="00000000" w:usb3="00000000" w:csb0="00000001" w:csb1="00000000"/>
   </w:font>
   <w:font w:name="Calibri">
     <w:panose1 w:val="020F0502020204030204"/>
     <w:charset w:val="00"/>
     <w:family w:val="swiss"/>
     <w:pitch w:val="variable"/>
-    <w:sig w:usb0="E0002AFF" w:usb1="C000247B" w:usb2="00000009" w:usb3="00000000" w:csb0="000001FF" w:csb1="00000000"/>
+    <w:sig w:usb0="A00002EF" w:usb1="4000207B" w:usb2="00000000" w:usb3="00000000" w:csb0="0000009F" w:csb1="00000000"/>
   </w:font>
   <w:font w:name="Calibri Light">
     <w:panose1 w:val="020F0302020204030204"/>
@@ -3792,6 +3622,8 @@
   <w:rsids>
     <w:rsidRoot w:val="00402C44"/>
     <w:rsid w:val="00402C44"/>
+    <w:rsid w:val="005C2FE1"/>
+    <w:rsid w:val="007B70B1"/>
   </w:rsids>
   <m:mathPr>
     <m:mathFont m:val="Cambria Math"/>

</xml_diff>